<commit_message>
list zadania, structure schema
</commit_message>
<xml_diff>
--- a/docs/02.ТЛ.docx
+++ b/docs/02.ТЛ.docx
@@ -472,10 +472,17 @@
           <w:sz w:val="28"/>
           <w:szCs w:val="28"/>
         </w:rPr>
-        <w:t xml:space="preserve">ХХХ </w:t>
+        <w:t>050</w:t>
       </w:r>
       <w:bookmarkStart w:id="0" w:name="_GoBack"/>
       <w:bookmarkEnd w:id="0"/>
+      <w:r>
+        <w:rPr>
+          <w:sz w:val="28"/>
+          <w:szCs w:val="28"/>
+        </w:rPr>
+        <w:t xml:space="preserve"> </w:t>
+      </w:r>
       <w:r>
         <w:rPr>
           <w:sz w:val="28"/>
@@ -1771,7 +1778,7 @@
 </file>
 
 <file path=customXml/itemProps1.xml><?xml version="1.0" encoding="utf-8"?>
-<ds:datastoreItem xmlns:ds="http://schemas.openxmlformats.org/officeDocument/2006/customXml" ds:itemID="{F9D3BF4D-ADA0-405E-BD04-A16664B57920}">
+<ds:datastoreItem xmlns:ds="http://schemas.openxmlformats.org/officeDocument/2006/customXml" ds:itemID="{1884C5F0-0011-48F6-8F47-79720ABFAF2B}">
   <ds:schemaRefs>
     <ds:schemaRef ds:uri="http://schemas.openxmlformats.org/officeDocument/2006/bibliography"/>
   </ds:schemaRefs>

</xml_diff>